<commit_message>
Made the document look fancier and more organized
</commit_message>
<xml_diff>
--- a/Deliverables/Final Submission/ListNinja.docx
+++ b/Deliverables/Final Submission/ListNinja.docx
@@ -20,30 +20,7 @@
     </w:p>
     <w:p>
       <w:pPr>
-        <w:rPr>
-          <w:sz w:val="40"/>
-          <w:szCs w:val="40"/>
-        </w:rPr>
-      </w:pPr>
-    </w:p>
-    <w:p>
-      <w:pPr>
-        <w:rPr>
-          <w:sz w:val="40"/>
-          <w:szCs w:val="40"/>
-        </w:rPr>
-      </w:pPr>
-    </w:p>
-    <w:p>
-      <w:pPr>
-        <w:rPr>
-          <w:sz w:val="40"/>
-          <w:szCs w:val="40"/>
-        </w:rPr>
-      </w:pPr>
-    </w:p>
-    <w:p>
-      <w:pPr>
+        <w:pStyle w:val="Heading2"/>
         <w:jc w:val="center"/>
         <w:rPr>
           <w:sz w:val="40"/>
@@ -52,6 +29,24 @@
       </w:pPr>
       <w:r>
         <w:rPr>
+          <w:sz w:val="40"/>
+          <w:szCs w:val="40"/>
+        </w:rPr>
+        <w:t>List Ninja Project Documentation</w:t>
+      </w:r>
+    </w:p>
+    <w:p>
+      <w:pPr>
+        <w:jc w:val="center"/>
+        <w:rPr>
+          <w:b/>
+          <w:sz w:val="40"/>
+          <w:szCs w:val="40"/>
+        </w:rPr>
+      </w:pPr>
+      <w:r>
+        <w:rPr>
+          <w:b/>
           <w:sz w:val="40"/>
           <w:szCs w:val="40"/>
         </w:rPr>
@@ -62,6 +57,7 @@
       <w:pPr>
         <w:jc w:val="center"/>
         <w:rPr>
+          <w:b/>
           <w:sz w:val="40"/>
           <w:szCs w:val="40"/>
         </w:rPr>
@@ -144,21 +140,14 @@
       <w:pPr>
         <w:jc w:val="center"/>
         <w:rPr>
-          <w:sz w:val="40"/>
-          <w:szCs w:val="40"/>
-        </w:rPr>
-      </w:pPr>
-    </w:p>
-    <w:p>
-      <w:pPr>
-        <w:jc w:val="center"/>
-        <w:rPr>
+          <w:b/>
           <w:sz w:val="40"/>
           <w:szCs w:val="40"/>
         </w:rPr>
       </w:pPr>
       <w:r>
         <w:rPr>
+          <w:b/>
           <w:sz w:val="40"/>
           <w:szCs w:val="40"/>
         </w:rPr>
@@ -271,7 +260,6 @@
           <w:sz w:val="40"/>
           <w:szCs w:val="40"/>
         </w:rPr>
-        <w:lastRenderedPageBreak/>
         <w:t>Calculate money owed to individuals based money spent by each individual.</w:t>
       </w:r>
     </w:p>
@@ -291,22 +279,25 @@
           <w:szCs w:val="40"/>
         </w:rPr>
       </w:pPr>
+    </w:p>
+    <w:p>
+      <w:pPr>
+        <w:jc w:val="center"/>
+        <w:rPr>
+          <w:b/>
+          <w:sz w:val="40"/>
+          <w:szCs w:val="40"/>
+        </w:rPr>
+      </w:pPr>
       <w:r>
         <w:rPr>
-          <w:sz w:val="40"/>
-          <w:szCs w:val="40"/>
-        </w:rPr>
+          <w:b/>
+          <w:sz w:val="40"/>
+          <w:szCs w:val="40"/>
+        </w:rPr>
+        <w:lastRenderedPageBreak/>
         <w:t>Functional Requirements</w:t>
       </w:r>
-    </w:p>
-    <w:p>
-      <w:pPr>
-        <w:jc w:val="center"/>
-        <w:rPr>
-          <w:sz w:val="40"/>
-          <w:szCs w:val="40"/>
-        </w:rPr>
-      </w:pPr>
     </w:p>
     <w:p>
       <w:pPr>
@@ -425,23 +416,14 @@
           <w:sz w:val="40"/>
           <w:szCs w:val="40"/>
         </w:rPr>
-        <w:t xml:space="preserve">Users must be able to import </w:t>
+        <w:t>Users must be able to import F</w:t>
       </w:r>
-      <w:proofErr w:type="spellStart"/>
       <w:r>
         <w:rPr>
           <w:sz w:val="40"/>
           <w:szCs w:val="40"/>
         </w:rPr>
-        <w:t>facebook</w:t>
-      </w:r>
-      <w:proofErr w:type="spellEnd"/>
-      <w:r>
-        <w:rPr>
-          <w:sz w:val="40"/>
-          <w:szCs w:val="40"/>
-        </w:rPr>
-        <w:t xml:space="preserve"> friends</w:t>
+        <w:t>acebook friends</w:t>
       </w:r>
     </w:p>
     <w:p>
@@ -603,8 +585,28 @@
           <w:szCs w:val="40"/>
         </w:rPr>
       </w:pPr>
+    </w:p>
+    <w:p>
+      <w:pPr>
+        <w:jc w:val="center"/>
+        <w:rPr>
+          <w:sz w:val="40"/>
+          <w:szCs w:val="40"/>
+        </w:rPr>
+      </w:pPr>
+    </w:p>
+    <w:p>
+      <w:pPr>
+        <w:jc w:val="center"/>
+        <w:rPr>
+          <w:b/>
+          <w:sz w:val="40"/>
+          <w:szCs w:val="40"/>
+        </w:rPr>
+      </w:pPr>
       <w:r>
         <w:rPr>
+          <w:b/>
           <w:sz w:val="40"/>
           <w:szCs w:val="40"/>
         </w:rPr>
@@ -875,22 +877,24 @@
           <w:szCs w:val="40"/>
         </w:rPr>
       </w:pPr>
+    </w:p>
+    <w:p>
+      <w:pPr>
+        <w:jc w:val="center"/>
+        <w:rPr>
+          <w:b/>
+          <w:sz w:val="40"/>
+          <w:szCs w:val="40"/>
+        </w:rPr>
+      </w:pPr>
       <w:r>
         <w:rPr>
-          <w:sz w:val="40"/>
-          <w:szCs w:val="40"/>
-        </w:rPr>
-        <w:t>USE CASES</w:t>
+          <w:b/>
+          <w:sz w:val="40"/>
+          <w:szCs w:val="40"/>
+        </w:rPr>
+        <w:t>Use Cases</w:t>
       </w:r>
-    </w:p>
-    <w:p>
-      <w:pPr>
-        <w:jc w:val="center"/>
-        <w:rPr>
-          <w:sz w:val="40"/>
-          <w:szCs w:val="40"/>
-        </w:rPr>
-      </w:pPr>
     </w:p>
     <w:p>
       <w:pPr>
@@ -1089,43 +1093,7 @@
                 <w:sz w:val="40"/>
                 <w:szCs w:val="40"/>
               </w:rPr>
-              <w:t xml:space="preserve">Robert Buser, </w:t>
-            </w:r>
-            <w:proofErr w:type="spellStart"/>
-            <w:r>
-              <w:rPr>
-                <w:rFonts w:ascii="Arial" w:eastAsia="Arial" w:hAnsi="Arial" w:cs="Arial"/>
-                <w:sz w:val="40"/>
-                <w:szCs w:val="40"/>
-              </w:rPr>
-              <w:t>Avi</w:t>
-            </w:r>
-            <w:proofErr w:type="spellEnd"/>
-            <w:r>
-              <w:rPr>
-                <w:rFonts w:ascii="Arial" w:eastAsia="Arial" w:hAnsi="Arial" w:cs="Arial"/>
-                <w:sz w:val="40"/>
-                <w:szCs w:val="40"/>
-              </w:rPr>
-              <w:t xml:space="preserve"> </w:t>
-            </w:r>
-            <w:proofErr w:type="spellStart"/>
-            <w:r>
-              <w:rPr>
-                <w:rFonts w:ascii="Arial" w:eastAsia="Arial" w:hAnsi="Arial" w:cs="Arial"/>
-                <w:sz w:val="40"/>
-                <w:szCs w:val="40"/>
-              </w:rPr>
-              <w:t>Dey</w:t>
-            </w:r>
-            <w:proofErr w:type="spellEnd"/>
-            <w:r>
-              <w:rPr>
-                <w:rFonts w:ascii="Arial" w:eastAsia="Arial" w:hAnsi="Arial" w:cs="Arial"/>
-                <w:sz w:val="40"/>
-                <w:szCs w:val="40"/>
-              </w:rPr>
-              <w:t xml:space="preserve">, </w:t>
+              <w:t xml:space="preserve">Robert Buser, Avi Dey, </w:t>
             </w:r>
             <w:proofErr w:type="spellStart"/>
             <w:r>
@@ -3286,43 +3254,7 @@
                 <w:sz w:val="40"/>
                 <w:szCs w:val="40"/>
               </w:rPr>
-              <w:t xml:space="preserve">Robert Buser, </w:t>
-            </w:r>
-            <w:proofErr w:type="spellStart"/>
-            <w:r>
-              <w:rPr>
-                <w:rFonts w:ascii="Arial" w:eastAsia="Arial" w:hAnsi="Arial" w:cs="Arial"/>
-                <w:sz w:val="40"/>
-                <w:szCs w:val="40"/>
-              </w:rPr>
-              <w:t>Avi</w:t>
-            </w:r>
-            <w:proofErr w:type="spellEnd"/>
-            <w:r>
-              <w:rPr>
-                <w:rFonts w:ascii="Arial" w:eastAsia="Arial" w:hAnsi="Arial" w:cs="Arial"/>
-                <w:sz w:val="40"/>
-                <w:szCs w:val="40"/>
-              </w:rPr>
-              <w:t xml:space="preserve"> </w:t>
-            </w:r>
-            <w:proofErr w:type="spellStart"/>
-            <w:r>
-              <w:rPr>
-                <w:rFonts w:ascii="Arial" w:eastAsia="Arial" w:hAnsi="Arial" w:cs="Arial"/>
-                <w:sz w:val="40"/>
-                <w:szCs w:val="40"/>
-              </w:rPr>
-              <w:t>Dey</w:t>
-            </w:r>
-            <w:proofErr w:type="spellEnd"/>
-            <w:r>
-              <w:rPr>
-                <w:rFonts w:ascii="Arial" w:eastAsia="Arial" w:hAnsi="Arial" w:cs="Arial"/>
-                <w:sz w:val="40"/>
-                <w:szCs w:val="40"/>
-              </w:rPr>
-              <w:t xml:space="preserve">, </w:t>
+              <w:t xml:space="preserve">Robert Buser, Avi Dey, </w:t>
             </w:r>
             <w:proofErr w:type="spellStart"/>
             <w:r>
@@ -5391,6 +5323,54 @@
       <w:pPr>
         <w:pStyle w:val="normal0"/>
         <w:ind w:right="108"/>
+        <w:rPr>
+          <w:sz w:val="40"/>
+          <w:szCs w:val="40"/>
+        </w:rPr>
+      </w:pPr>
+    </w:p>
+    <w:p>
+      <w:pPr>
+        <w:rPr>
+          <w:sz w:val="40"/>
+          <w:szCs w:val="40"/>
+        </w:rPr>
+      </w:pPr>
+    </w:p>
+    <w:p>
+      <w:pPr>
+        <w:rPr>
+          <w:sz w:val="40"/>
+          <w:szCs w:val="40"/>
+        </w:rPr>
+      </w:pPr>
+    </w:p>
+    <w:p>
+      <w:pPr>
+        <w:rPr>
+          <w:sz w:val="40"/>
+          <w:szCs w:val="40"/>
+        </w:rPr>
+      </w:pPr>
+    </w:p>
+    <w:p>
+      <w:pPr>
+        <w:rPr>
+          <w:sz w:val="40"/>
+          <w:szCs w:val="40"/>
+        </w:rPr>
+      </w:pPr>
+    </w:p>
+    <w:p>
+      <w:pPr>
+        <w:rPr>
+          <w:sz w:val="40"/>
+          <w:szCs w:val="40"/>
+        </w:rPr>
+      </w:pPr>
+    </w:p>
+    <w:p>
+      <w:pPr>
         <w:rPr>
           <w:sz w:val="40"/>
           <w:szCs w:val="40"/>
@@ -5608,43 +5588,7 @@
                 <w:sz w:val="40"/>
                 <w:szCs w:val="40"/>
               </w:rPr>
-              <w:t xml:space="preserve">Robert Buser, </w:t>
-            </w:r>
-            <w:proofErr w:type="spellStart"/>
-            <w:r>
-              <w:rPr>
-                <w:rFonts w:ascii="Arial" w:eastAsia="Arial" w:hAnsi="Arial" w:cs="Arial"/>
-                <w:sz w:val="40"/>
-                <w:szCs w:val="40"/>
-              </w:rPr>
-              <w:t>Avi</w:t>
-            </w:r>
-            <w:proofErr w:type="spellEnd"/>
-            <w:r>
-              <w:rPr>
-                <w:rFonts w:ascii="Arial" w:eastAsia="Arial" w:hAnsi="Arial" w:cs="Arial"/>
-                <w:sz w:val="40"/>
-                <w:szCs w:val="40"/>
-              </w:rPr>
-              <w:t xml:space="preserve"> </w:t>
-            </w:r>
-            <w:proofErr w:type="spellStart"/>
-            <w:r>
-              <w:rPr>
-                <w:rFonts w:ascii="Arial" w:eastAsia="Arial" w:hAnsi="Arial" w:cs="Arial"/>
-                <w:sz w:val="40"/>
-                <w:szCs w:val="40"/>
-              </w:rPr>
-              <w:t>Dey</w:t>
-            </w:r>
-            <w:proofErr w:type="spellEnd"/>
-            <w:r>
-              <w:rPr>
-                <w:rFonts w:ascii="Arial" w:eastAsia="Arial" w:hAnsi="Arial" w:cs="Arial"/>
-                <w:sz w:val="40"/>
-                <w:szCs w:val="40"/>
-              </w:rPr>
-              <w:t xml:space="preserve">, </w:t>
+              <w:t xml:space="preserve">Robert Buser, Avi Dey, </w:t>
             </w:r>
             <w:proofErr w:type="spellStart"/>
             <w:r>
@@ -7631,105 +7575,16 @@
     </w:p>
     <w:p>
       <w:pPr>
-        <w:rPr>
-          <w:sz w:val="40"/>
-          <w:szCs w:val="40"/>
-        </w:rPr>
-      </w:pPr>
-    </w:p>
-    <w:p>
-      <w:pPr>
         <w:jc w:val="center"/>
         <w:rPr>
-          <w:sz w:val="40"/>
-          <w:szCs w:val="40"/>
-        </w:rPr>
-      </w:pPr>
-    </w:p>
-    <w:p>
-      <w:pPr>
-        <w:jc w:val="center"/>
-        <w:rPr>
-          <w:sz w:val="40"/>
-          <w:szCs w:val="40"/>
-        </w:rPr>
-      </w:pPr>
-    </w:p>
-    <w:p>
-      <w:pPr>
-        <w:jc w:val="center"/>
-        <w:rPr>
-          <w:sz w:val="40"/>
-          <w:szCs w:val="40"/>
-        </w:rPr>
-      </w:pPr>
-    </w:p>
-    <w:p>
-      <w:pPr>
-        <w:jc w:val="center"/>
-        <w:rPr>
-          <w:sz w:val="40"/>
-          <w:szCs w:val="40"/>
-        </w:rPr>
-      </w:pPr>
-    </w:p>
-    <w:p>
-      <w:pPr>
-        <w:jc w:val="center"/>
-        <w:rPr>
-          <w:sz w:val="40"/>
-          <w:szCs w:val="40"/>
-        </w:rPr>
-      </w:pPr>
-    </w:p>
-    <w:p>
-      <w:pPr>
-        <w:jc w:val="center"/>
-        <w:rPr>
-          <w:sz w:val="40"/>
-          <w:szCs w:val="40"/>
-        </w:rPr>
-      </w:pPr>
-    </w:p>
-    <w:p>
-      <w:pPr>
-        <w:jc w:val="center"/>
-        <w:rPr>
-          <w:sz w:val="40"/>
-          <w:szCs w:val="40"/>
-        </w:rPr>
-      </w:pPr>
-    </w:p>
-    <w:p>
-      <w:pPr>
-        <w:jc w:val="center"/>
-        <w:rPr>
-          <w:sz w:val="40"/>
-          <w:szCs w:val="40"/>
-        </w:rPr>
-      </w:pPr>
-    </w:p>
-    <w:p>
-      <w:pPr>
-        <w:jc w:val="center"/>
-        <w:rPr>
-          <w:sz w:val="40"/>
-          <w:szCs w:val="40"/>
-        </w:rPr>
-      </w:pPr>
-    </w:p>
-    <w:p>
-      <w:pPr>
-        <w:jc w:val="center"/>
-        <w:rPr>
-          <w:sz w:val="40"/>
-          <w:szCs w:val="40"/>
-        </w:rPr>
-      </w:pPr>
-      <w:bookmarkStart w:id="7" w:name="_GoBack"/>
-      <w:bookmarkEnd w:id="7"/>
+          <w:b/>
+          <w:sz w:val="40"/>
+          <w:szCs w:val="40"/>
+        </w:rPr>
+      </w:pPr>
       <w:r>
         <w:rPr>
+          <w:b/>
           <w:sz w:val="40"/>
           <w:szCs w:val="40"/>
         </w:rPr>
@@ -7748,14 +7603,12 @@
     <w:p>
       <w:pPr>
         <w:rPr>
-          <w:b/>
           <w:sz w:val="40"/>
           <w:szCs w:val="40"/>
         </w:rPr>
       </w:pPr>
       <w:r>
         <w:rPr>
-          <w:b/>
           <w:sz w:val="40"/>
           <w:szCs w:val="40"/>
         </w:rPr>
@@ -7770,14 +7623,12 @@
           <w:numId w:val="10"/>
         </w:numPr>
         <w:rPr>
-          <w:b/>
           <w:sz w:val="40"/>
           <w:szCs w:val="40"/>
         </w:rPr>
       </w:pPr>
       <w:r>
         <w:rPr>
-          <w:b/>
           <w:sz w:val="40"/>
           <w:szCs w:val="40"/>
         </w:rPr>
@@ -7792,14 +7643,12 @@
           <w:numId w:val="10"/>
         </w:numPr>
         <w:rPr>
-          <w:b/>
           <w:sz w:val="40"/>
           <w:szCs w:val="40"/>
         </w:rPr>
       </w:pPr>
       <w:r>
         <w:rPr>
-          <w:b/>
           <w:sz w:val="40"/>
           <w:szCs w:val="40"/>
         </w:rPr>
@@ -7814,14 +7663,12 @@
           <w:numId w:val="10"/>
         </w:numPr>
         <w:rPr>
-          <w:b/>
           <w:sz w:val="40"/>
           <w:szCs w:val="40"/>
         </w:rPr>
       </w:pPr>
       <w:r>
         <w:rPr>
-          <w:b/>
           <w:sz w:val="40"/>
           <w:szCs w:val="40"/>
         </w:rPr>
@@ -7832,7 +7679,6 @@
       <w:pPr>
         <w:pStyle w:val="ListParagraph"/>
         <w:rPr>
-          <w:b/>
           <w:sz w:val="40"/>
           <w:szCs w:val="40"/>
         </w:rPr>
@@ -7843,14 +7689,12 @@
         <w:pStyle w:val="ListParagraph"/>
         <w:ind w:left="0"/>
         <w:rPr>
-          <w:b/>
           <w:sz w:val="40"/>
           <w:szCs w:val="40"/>
         </w:rPr>
       </w:pPr>
       <w:r>
         <w:rPr>
-          <w:b/>
           <w:sz w:val="40"/>
           <w:szCs w:val="40"/>
         </w:rPr>
@@ -7865,14 +7709,12 @@
           <w:numId w:val="11"/>
         </w:numPr>
         <w:rPr>
-          <w:b/>
           <w:sz w:val="40"/>
           <w:szCs w:val="40"/>
         </w:rPr>
       </w:pPr>
       <w:r>
         <w:rPr>
-          <w:b/>
           <w:sz w:val="40"/>
           <w:szCs w:val="40"/>
         </w:rPr>
@@ -7881,7 +7723,6 @@
       <w:proofErr w:type="spellStart"/>
       <w:r>
         <w:rPr>
-          <w:b/>
           <w:sz w:val="40"/>
           <w:szCs w:val="40"/>
         </w:rPr>
@@ -7890,7 +7731,6 @@
       <w:proofErr w:type="spellEnd"/>
       <w:r>
         <w:rPr>
-          <w:b/>
           <w:sz w:val="40"/>
           <w:szCs w:val="40"/>
         </w:rPr>
@@ -7905,14 +7745,12 @@
           <w:numId w:val="11"/>
         </w:numPr>
         <w:rPr>
-          <w:b/>
           <w:sz w:val="40"/>
           <w:szCs w:val="40"/>
         </w:rPr>
       </w:pPr>
       <w:r>
         <w:rPr>
-          <w:b/>
           <w:sz w:val="40"/>
           <w:szCs w:val="40"/>
         </w:rPr>
@@ -7927,14 +7765,12 @@
           <w:numId w:val="11"/>
         </w:numPr>
         <w:rPr>
-          <w:b/>
           <w:sz w:val="40"/>
           <w:szCs w:val="40"/>
         </w:rPr>
       </w:pPr>
       <w:r>
         <w:rPr>
-          <w:b/>
           <w:sz w:val="40"/>
           <w:szCs w:val="40"/>
         </w:rPr>
@@ -7949,14 +7785,12 @@
           <w:numId w:val="11"/>
         </w:numPr>
         <w:rPr>
-          <w:b/>
           <w:sz w:val="40"/>
           <w:szCs w:val="40"/>
         </w:rPr>
       </w:pPr>
       <w:r>
         <w:rPr>
-          <w:b/>
           <w:sz w:val="40"/>
           <w:szCs w:val="40"/>
         </w:rPr>
@@ -7971,14 +7805,12 @@
           <w:numId w:val="11"/>
         </w:numPr>
         <w:rPr>
-          <w:b/>
           <w:sz w:val="40"/>
           <w:szCs w:val="40"/>
         </w:rPr>
       </w:pPr>
       <w:r>
         <w:rPr>
-          <w:b/>
           <w:sz w:val="40"/>
           <w:szCs w:val="40"/>
         </w:rPr>
@@ -7993,14 +7825,12 @@
           <w:numId w:val="11"/>
         </w:numPr>
         <w:rPr>
-          <w:b/>
           <w:sz w:val="40"/>
           <w:szCs w:val="40"/>
         </w:rPr>
       </w:pPr>
       <w:r>
         <w:rPr>
-          <w:b/>
           <w:sz w:val="40"/>
           <w:szCs w:val="40"/>
         </w:rPr>
@@ -8015,14 +7845,12 @@
           <w:numId w:val="11"/>
         </w:numPr>
         <w:rPr>
-          <w:b/>
           <w:sz w:val="40"/>
           <w:szCs w:val="40"/>
         </w:rPr>
       </w:pPr>
       <w:r>
         <w:rPr>
-          <w:b/>
           <w:sz w:val="40"/>
           <w:szCs w:val="40"/>
         </w:rPr>
@@ -8055,7 +7883,24 @@
           <w:szCs w:val="40"/>
         </w:rPr>
       </w:pPr>
-      <w:proofErr w:type="spellStart"/>
+    </w:p>
+    <w:p>
+      <w:pPr>
+        <w:rPr>
+          <w:b/>
+          <w:sz w:val="40"/>
+          <w:szCs w:val="40"/>
+        </w:rPr>
+      </w:pPr>
+    </w:p>
+    <w:p>
+      <w:pPr>
+        <w:rPr>
+          <w:b/>
+          <w:sz w:val="40"/>
+          <w:szCs w:val="40"/>
+        </w:rPr>
+      </w:pPr>
       <w:r>
         <w:rPr>
           <w:b/>
@@ -8064,7 +7909,14 @@
         </w:rPr>
         <w:t>Targe</w:t>
       </w:r>
-      <w:proofErr w:type="spellEnd"/>
+      <w:r>
+        <w:rPr>
+          <w:b/>
+          <w:sz w:val="40"/>
+          <w:szCs w:val="40"/>
+        </w:rPr>
+        <w:t>t</w:t>
+      </w:r>
     </w:p>
     <w:p>
       <w:pPr>
@@ -8101,9 +7953,9 @@
           <w:noProof/>
         </w:rPr>
         <w:drawing>
-          <wp:inline distT="0" distB="0" distL="0" distR="0" wp14:anchorId="39AE99F3" wp14:editId="7A54CE19">
-            <wp:extent cx="5485765" cy="8001000"/>
-            <wp:effectExtent l="0" t="0" r="635" b="0"/>
+          <wp:inline distT="0" distB="0" distL="0" distR="0" wp14:anchorId="39AE99F3" wp14:editId="58D2CBC8">
+            <wp:extent cx="5485765" cy="7226300"/>
+            <wp:effectExtent l="0" t="0" r="635" b="12700"/>
             <wp:docPr id="1" name="Picture 1"/>
             <wp:cNvGraphicFramePr>
               <a:graphicFrameLocks xmlns:a="http://schemas.openxmlformats.org/drawingml/2006/main" noChangeAspect="1"/>
@@ -8133,7 +7985,7 @@
                   <pic:spPr bwMode="auto">
                     <a:xfrm>
                       <a:off x="0" y="0"/>
-                      <a:ext cx="5486400" cy="8001926"/>
+                      <a:ext cx="5486400" cy="7227136"/>
                     </a:xfrm>
                     <a:prstGeom prst="rect">
                       <a:avLst/>
@@ -8150,15 +8002,27 @@
         </w:drawing>
       </w:r>
     </w:p>
-    <w:p>
-      <w:pPr>
-        <w:pStyle w:val="Heading2"/>
+    <w:p/>
+    <w:p>
+      <w:pPr>
         <w:jc w:val="center"/>
-      </w:pPr>
+        <w:rPr>
+          <w:b/>
+          <w:sz w:val="40"/>
+          <w:szCs w:val="40"/>
+        </w:rPr>
+      </w:pPr>
+      <w:bookmarkStart w:id="7" w:name="_GoBack"/>
       <w:r>
+        <w:rPr>
+          <w:b/>
+          <w:sz w:val="40"/>
+          <w:szCs w:val="40"/>
+        </w:rPr>
         <w:t>Screenshots</w:t>
       </w:r>
     </w:p>
+    <w:bookmarkEnd w:id="7"/>
     <w:p>
       <w:pPr>
         <w:pStyle w:val="ListParagraph"/>
@@ -10100,6 +9964,7 @@
   <w:style w:type="character" w:default="1" w:styleId="DefaultParagraphFont">
     <w:name w:val="Default Paragraph Font"/>
     <w:uiPriority w:val="1"/>
+    <w:semiHidden/>
     <w:unhideWhenUsed/>
   </w:style>
   <w:style w:type="table" w:default="1" w:styleId="TableNormal">
@@ -10471,6 +10336,7 @@
   <w:style w:type="character" w:default="1" w:styleId="DefaultParagraphFont">
     <w:name w:val="Default Paragraph Font"/>
     <w:uiPriority w:val="1"/>
+    <w:semiHidden/>
     <w:unhideWhenUsed/>
   </w:style>
   <w:style w:type="table" w:default="1" w:styleId="TableNormal">

</xml_diff>

<commit_message>
Put diagrams together - still needs to be organize
</commit_message>
<xml_diff>
--- a/Deliverables/Final Submission/ListNinja.docx
+++ b/Deliverables/Final Submission/ListNinja.docx
@@ -8012,7 +8012,6 @@
           <w:szCs w:val="40"/>
         </w:rPr>
       </w:pPr>
-      <w:bookmarkStart w:id="7" w:name="_GoBack"/>
       <w:r>
         <w:rPr>
           <w:b/>
@@ -8022,7 +8021,6 @@
         <w:t>Screenshots</w:t>
       </w:r>
     </w:p>
-    <w:bookmarkEnd w:id="7"/>
     <w:p>
       <w:pPr>
         <w:pStyle w:val="ListParagraph"/>
@@ -8060,8 +8058,8 @@
           <w:noProof/>
         </w:rPr>
         <w:drawing>
-          <wp:inline distT="0" distB="0" distL="0" distR="0" wp14:anchorId="22739895" wp14:editId="47B15D93">
-            <wp:extent cx="5486400" cy="1812925"/>
+          <wp:inline distT="0" distB="0" distL="0" distR="0" wp14:anchorId="22739895" wp14:editId="6886FC77">
+            <wp:extent cx="5486400" cy="2717800"/>
             <wp:effectExtent l="0" t="0" r="0" b="0"/>
             <wp:docPr id="2" name="Picture 2" descr="Macintosh Flash:Users:Avi:Dropbox:Screenshots:Screenshot 2014-09-26 23.44.16.png"/>
             <wp:cNvGraphicFramePr>
@@ -8092,7 +8090,7 @@
                   <pic:spPr bwMode="auto">
                     <a:xfrm>
                       <a:off x="0" y="0"/>
-                      <a:ext cx="5486400" cy="1812925"/>
+                      <a:ext cx="5486400" cy="2717800"/>
                     </a:xfrm>
                     <a:prstGeom prst="rect">
                       <a:avLst/>
@@ -8126,6 +8124,24 @@
           <w:b/>
         </w:rPr>
       </w:pPr>
+    </w:p>
+    <w:p>
+      <w:pPr>
+        <w:pStyle w:val="ListParagraph"/>
+        <w:ind w:left="0"/>
+        <w:rPr>
+          <w:b/>
+        </w:rPr>
+      </w:pPr>
+    </w:p>
+    <w:p>
+      <w:pPr>
+        <w:pStyle w:val="ListParagraph"/>
+        <w:ind w:left="0"/>
+        <w:rPr>
+          <w:b/>
+        </w:rPr>
+      </w:pPr>
       <w:proofErr w:type="spellStart"/>
       <w:r>
         <w:rPr>
@@ -8155,9 +8171,9 @@
           <w:noProof/>
         </w:rPr>
         <w:drawing>
-          <wp:inline distT="0" distB="0" distL="0" distR="0" wp14:anchorId="7A5FBB3F" wp14:editId="459F60D7">
-            <wp:extent cx="5486400" cy="1862455"/>
-            <wp:effectExtent l="0" t="0" r="0" b="0"/>
+          <wp:inline distT="0" distB="0" distL="0" distR="0" wp14:anchorId="7A5FBB3F" wp14:editId="607D7AD8">
+            <wp:extent cx="5486400" cy="3289300"/>
+            <wp:effectExtent l="0" t="0" r="0" b="12700"/>
             <wp:docPr id="3" name="Picture 3" descr="Macintosh Flash:Users:Avi:Dropbox:Screenshots:Screenshot 2014-09-26 23.45.58.png"/>
             <wp:cNvGraphicFramePr>
               <a:graphicFrameLocks xmlns:a="http://schemas.openxmlformats.org/drawingml/2006/main" noChangeAspect="1"/>
@@ -8187,7 +8203,7 @@
                   <pic:spPr bwMode="auto">
                     <a:xfrm>
                       <a:off x="0" y="0"/>
-                      <a:ext cx="5486400" cy="1862455"/>
+                      <a:ext cx="5486400" cy="3289300"/>
                     </a:xfrm>
                     <a:prstGeom prst="rect">
                       <a:avLst/>
@@ -8203,6 +8219,42 @@
           </wp:inline>
         </w:drawing>
       </w:r>
+    </w:p>
+    <w:p>
+      <w:pPr>
+        <w:pStyle w:val="ListParagraph"/>
+        <w:ind w:left="0"/>
+        <w:rPr>
+          <w:b/>
+        </w:rPr>
+      </w:pPr>
+    </w:p>
+    <w:p>
+      <w:pPr>
+        <w:pStyle w:val="ListParagraph"/>
+        <w:ind w:left="0"/>
+        <w:rPr>
+          <w:b/>
+        </w:rPr>
+      </w:pPr>
+    </w:p>
+    <w:p>
+      <w:pPr>
+        <w:pStyle w:val="ListParagraph"/>
+        <w:ind w:left="0"/>
+        <w:rPr>
+          <w:b/>
+        </w:rPr>
+      </w:pPr>
+    </w:p>
+    <w:p>
+      <w:pPr>
+        <w:pStyle w:val="ListParagraph"/>
+        <w:ind w:left="0"/>
+        <w:rPr>
+          <w:b/>
+        </w:rPr>
+      </w:pPr>
     </w:p>
     <w:p>
       <w:pPr>
@@ -8468,6 +8520,236 @@
         </w:rPr>
       </w:pPr>
     </w:p>
+    <w:p/>
+    <w:p/>
+    <w:p/>
+    <w:p/>
+    <w:p>
+      <w:r>
+        <w:br w:type="page"/>
+      </w:r>
+    </w:p>
+    <w:p>
+      <w:r>
+        <w:t>Product Design Document</w:t>
+      </w:r>
+      <w:r>
+        <w:rPr>
+          <w:noProof/>
+        </w:rPr>
+        <w:drawing>
+          <wp:inline distT="0" distB="0" distL="0" distR="0" wp14:anchorId="42ABB971" wp14:editId="4A764532">
+            <wp:extent cx="5473700" cy="3403600"/>
+            <wp:effectExtent l="0" t="0" r="12700" b="0"/>
+            <wp:docPr id="7" name="Picture 7" descr="Macintosh Flash:Users:Avi:Library:Messages:Attachments:ad:13:0045C306-66FF-4044-9E92-2AA8975D074C:ListNinja.png"/>
+            <wp:cNvGraphicFramePr>
+              <a:graphicFrameLocks xmlns:a="http://schemas.openxmlformats.org/drawingml/2006/main" noChangeAspect="1"/>
+            </wp:cNvGraphicFramePr>
+            <a:graphic xmlns:a="http://schemas.openxmlformats.org/drawingml/2006/main">
+              <a:graphicData uri="http://schemas.openxmlformats.org/drawingml/2006/picture">
+                <pic:pic xmlns:pic="http://schemas.openxmlformats.org/drawingml/2006/picture">
+                  <pic:nvPicPr>
+                    <pic:cNvPr id="0" name="Picture 2" descr="Macintosh Flash:Users:Avi:Library:Messages:Attachments:ad:13:0045C306-66FF-4044-9E92-2AA8975D074C:ListNinja.png"/>
+                    <pic:cNvPicPr>
+                      <a:picLocks noChangeAspect="1" noChangeArrowheads="1"/>
+                    </pic:cNvPicPr>
+                  </pic:nvPicPr>
+                  <pic:blipFill>
+                    <a:blip r:embed="rId11">
+                      <a:extLst>
+                        <a:ext uri="{28A0092B-C50C-407E-A947-70E740481C1C}">
+                          <a14:useLocalDpi xmlns:a14="http://schemas.microsoft.com/office/drawing/2010/main" val="0"/>
+                        </a:ext>
+                      </a:extLst>
+                    </a:blip>
+                    <a:srcRect/>
+                    <a:stretch>
+                      <a:fillRect/>
+                    </a:stretch>
+                  </pic:blipFill>
+                  <pic:spPr bwMode="auto">
+                    <a:xfrm>
+                      <a:off x="0" y="0"/>
+                      <a:ext cx="5473700" cy="3403600"/>
+                    </a:xfrm>
+                    <a:prstGeom prst="rect">
+                      <a:avLst/>
+                    </a:prstGeom>
+                    <a:noFill/>
+                    <a:ln>
+                      <a:noFill/>
+                    </a:ln>
+                  </pic:spPr>
+                </pic:pic>
+              </a:graphicData>
+            </a:graphic>
+          </wp:inline>
+        </w:drawing>
+      </w:r>
+      <w:bookmarkStart w:id="7" w:name="_GoBack"/>
+      <w:bookmarkEnd w:id="7"/>
+      <w:r>
+        <w:rPr>
+          <w:noProof/>
+        </w:rPr>
+        <w:drawing>
+          <wp:inline distT="0" distB="0" distL="0" distR="0" wp14:anchorId="51B5179C" wp14:editId="7A27B630">
+            <wp:extent cx="5473700" cy="6007100"/>
+            <wp:effectExtent l="0" t="0" r="12700" b="12700"/>
+            <wp:docPr id="8" name="Picture 8" descr="Macintosh Flash:Users:Avi:Library:Messages:Attachments:3f:15:ABFEA046-C74B-496C-8D85-C0C7418ED5DC:Screen Shot 2014-10-29 at 1.17.06 PM.png"/>
+            <wp:cNvGraphicFramePr>
+              <a:graphicFrameLocks xmlns:a="http://schemas.openxmlformats.org/drawingml/2006/main" noChangeAspect="1"/>
+            </wp:cNvGraphicFramePr>
+            <a:graphic xmlns:a="http://schemas.openxmlformats.org/drawingml/2006/main">
+              <a:graphicData uri="http://schemas.openxmlformats.org/drawingml/2006/picture">
+                <pic:pic xmlns:pic="http://schemas.openxmlformats.org/drawingml/2006/picture">
+                  <pic:nvPicPr>
+                    <pic:cNvPr id="0" name="Picture 3" descr="Macintosh Flash:Users:Avi:Library:Messages:Attachments:3f:15:ABFEA046-C74B-496C-8D85-C0C7418ED5DC:Screen Shot 2014-10-29 at 1.17.06 PM.png"/>
+                    <pic:cNvPicPr>
+                      <a:picLocks noChangeAspect="1" noChangeArrowheads="1"/>
+                    </pic:cNvPicPr>
+                  </pic:nvPicPr>
+                  <pic:blipFill>
+                    <a:blip r:embed="rId12">
+                      <a:extLst>
+                        <a:ext uri="{28A0092B-C50C-407E-A947-70E740481C1C}">
+                          <a14:useLocalDpi xmlns:a14="http://schemas.microsoft.com/office/drawing/2010/main" val="0"/>
+                        </a:ext>
+                      </a:extLst>
+                    </a:blip>
+                    <a:srcRect/>
+                    <a:stretch>
+                      <a:fillRect/>
+                    </a:stretch>
+                  </pic:blipFill>
+                  <pic:spPr bwMode="auto">
+                    <a:xfrm>
+                      <a:off x="0" y="0"/>
+                      <a:ext cx="5473700" cy="6007100"/>
+                    </a:xfrm>
+                    <a:prstGeom prst="rect">
+                      <a:avLst/>
+                    </a:prstGeom>
+                    <a:noFill/>
+                    <a:ln>
+                      <a:noFill/>
+                    </a:ln>
+                  </pic:spPr>
+                </pic:pic>
+              </a:graphicData>
+            </a:graphic>
+          </wp:inline>
+        </w:drawing>
+      </w:r>
+      <w:r>
+        <w:rPr>
+          <w:noProof/>
+        </w:rPr>
+        <w:drawing>
+          <wp:inline distT="0" distB="0" distL="0" distR="0" wp14:anchorId="664058A1" wp14:editId="2778BB73">
+            <wp:extent cx="5473700" cy="2908300"/>
+            <wp:effectExtent l="0" t="0" r="12700" b="12700"/>
+            <wp:docPr id="6" name="Picture 6" descr="Macintosh Flash:Users:Avi:Library:Messages:Attachments:ce:14:9FD0C1E4-0638-4042-86B9-23D70B63FF38:uml_diagram_list_ninja.png"/>
+            <wp:cNvGraphicFramePr>
+              <a:graphicFrameLocks xmlns:a="http://schemas.openxmlformats.org/drawingml/2006/main" noChangeAspect="1"/>
+            </wp:cNvGraphicFramePr>
+            <a:graphic xmlns:a="http://schemas.openxmlformats.org/drawingml/2006/main">
+              <a:graphicData uri="http://schemas.openxmlformats.org/drawingml/2006/picture">
+                <pic:pic xmlns:pic="http://schemas.openxmlformats.org/drawingml/2006/picture">
+                  <pic:nvPicPr>
+                    <pic:cNvPr id="0" name="Picture 1" descr="Macintosh Flash:Users:Avi:Library:Messages:Attachments:ce:14:9FD0C1E4-0638-4042-86B9-23D70B63FF38:uml_diagram_list_ninja.png"/>
+                    <pic:cNvPicPr>
+                      <a:picLocks noChangeAspect="1" noChangeArrowheads="1"/>
+                    </pic:cNvPicPr>
+                  </pic:nvPicPr>
+                  <pic:blipFill>
+                    <a:blip r:embed="rId13">
+                      <a:extLst>
+                        <a:ext uri="{28A0092B-C50C-407E-A947-70E740481C1C}">
+                          <a14:useLocalDpi xmlns:a14="http://schemas.microsoft.com/office/drawing/2010/main" val="0"/>
+                        </a:ext>
+                      </a:extLst>
+                    </a:blip>
+                    <a:srcRect/>
+                    <a:stretch>
+                      <a:fillRect/>
+                    </a:stretch>
+                  </pic:blipFill>
+                  <pic:spPr bwMode="auto">
+                    <a:xfrm>
+                      <a:off x="0" y="0"/>
+                      <a:ext cx="5473700" cy="2908300"/>
+                    </a:xfrm>
+                    <a:prstGeom prst="rect">
+                      <a:avLst/>
+                    </a:prstGeom>
+                    <a:noFill/>
+                    <a:ln>
+                      <a:noFill/>
+                    </a:ln>
+                  </pic:spPr>
+                </pic:pic>
+              </a:graphicData>
+            </a:graphic>
+          </wp:inline>
+        </w:drawing>
+      </w:r>
+      <w:r>
+        <w:rPr>
+          <w:noProof/>
+        </w:rPr>
+        <w:drawing>
+          <wp:inline distT="0" distB="0" distL="0" distR="0" wp14:anchorId="0412BE05" wp14:editId="27CA99F8">
+            <wp:extent cx="5486400" cy="4114800"/>
+            <wp:effectExtent l="0" t="0" r="0" b="0"/>
+            <wp:docPr id="9" name="Picture 9" descr="Macintosh Flash:Users:Avi:Library:Messages:Attachments:30:00:B7E3D996-87CC-4D19-BC78-037F68753D9F:Messages Image(742239428).png"/>
+            <wp:cNvGraphicFramePr>
+              <a:graphicFrameLocks xmlns:a="http://schemas.openxmlformats.org/drawingml/2006/main" noChangeAspect="1"/>
+            </wp:cNvGraphicFramePr>
+            <a:graphic xmlns:a="http://schemas.openxmlformats.org/drawingml/2006/main">
+              <a:graphicData uri="http://schemas.openxmlformats.org/drawingml/2006/picture">
+                <pic:pic xmlns:pic="http://schemas.openxmlformats.org/drawingml/2006/picture">
+                  <pic:nvPicPr>
+                    <pic:cNvPr id="0" name="Picture 4" descr="Macintosh Flash:Users:Avi:Library:Messages:Attachments:30:00:B7E3D996-87CC-4D19-BC78-037F68753D9F:Messages Image(742239428).png"/>
+                    <pic:cNvPicPr>
+                      <a:picLocks noChangeAspect="1" noChangeArrowheads="1"/>
+                    </pic:cNvPicPr>
+                  </pic:nvPicPr>
+                  <pic:blipFill>
+                    <a:blip r:embed="rId14">
+                      <a:extLst>
+                        <a:ext uri="{28A0092B-C50C-407E-A947-70E740481C1C}">
+                          <a14:useLocalDpi xmlns:a14="http://schemas.microsoft.com/office/drawing/2010/main" val="0"/>
+                        </a:ext>
+                      </a:extLst>
+                    </a:blip>
+                    <a:srcRect/>
+                    <a:stretch>
+                      <a:fillRect/>
+                    </a:stretch>
+                  </pic:blipFill>
+                  <pic:spPr bwMode="auto">
+                    <a:xfrm>
+                      <a:off x="0" y="0"/>
+                      <a:ext cx="5486400" cy="4114800"/>
+                    </a:xfrm>
+                    <a:prstGeom prst="rect">
+                      <a:avLst/>
+                    </a:prstGeom>
+                    <a:noFill/>
+                    <a:ln>
+                      <a:noFill/>
+                    </a:ln>
+                  </pic:spPr>
+                </pic:pic>
+              </a:graphicData>
+            </a:graphic>
+          </wp:inline>
+        </w:drawing>
+      </w:r>
+    </w:p>
+    <w:p/>
+    <w:p/>
     <w:p/>
     <w:p/>
     <w:p/>

</xml_diff>